<commit_message>
lots of ui changes and added info page
</commit_message>
<xml_diff>
--- a/file_format_documentation.docx
+++ b/file_format_documentation.docx
@@ -7,10 +7,7 @@
         <w:pStyle w:val="Title"/>
       </w:pPr>
       <w:r>
-        <w:t>File Usage</w:t>
-      </w:r>
-      <w:r>
-        <w:t xml:space="preserve"> Documentation</w:t>
+        <w:t>File Usage Documentation</w:t>
       </w:r>
     </w:p>
     <w:p>
@@ -31,8 +28,6 @@
       </w:r>
       <w:r>
         <w:br/>
-      </w:r>
-      <w:r>
         <w:t xml:space="preserve"> - All listed required columns </w:t>
       </w:r>
       <w:r>
@@ -43,23 +38,11 @@
       </w:r>
       <w:r>
         <w:br/>
-        <w:t xml:space="preserve"> - Any ID-type columns </w:t>
-      </w:r>
-      <w:r>
-        <w:t>must not</w:t>
-      </w:r>
-      <w:r>
-        <w:t xml:space="preserve"> have duplicate values.</w:t>
+        <w:t xml:space="preserve"> - Any ID-type columns must not have duplicate values.</w:t>
       </w:r>
       <w:r>
         <w:br/>
-        <w:t xml:space="preserve"> - All sample columns must include a header that represents the sample and </w:t>
-      </w:r>
-      <w:r>
-        <w:t>must</w:t>
-      </w:r>
-      <w:r>
-        <w:t xml:space="preserve"> start with a `.` character so that they can be identified by the application.</w:t>
+        <w:t xml:space="preserve"> - All sample columns must include a header that represents the sample and must start with a `.` character so that they can be identified by the application.</w:t>
       </w:r>
     </w:p>
     <w:p>
@@ -185,10 +168,7 @@
           </w:tcPr>
           <w:p>
             <w:r>
-              <w:t>.</w:t>
-            </w:r>
-            <w:r>
-              <w:t>sample1</w:t>
+              <w:t>.sample1</w:t>
             </w:r>
           </w:p>
         </w:tc>
@@ -510,6 +490,7 @@
           </w:tcPr>
           <w:p>
             <w:r>
+              <w:lastRenderedPageBreak/>
               <w:t>G3</w:t>
             </w:r>
           </w:p>
@@ -1348,7 +1329,19 @@
       </w:r>
       <w:proofErr w:type="spellEnd"/>
       <w:r>
-        <w:t xml:space="preserve"> pathway analysis experiment. Cluster is a required column so you must use </w:t>
+        <w:t xml:space="preserve"> pathway analysis experiment. Cluster</w:t>
+      </w:r>
+      <w:r>
+        <w:t xml:space="preserve"> </w:t>
+      </w:r>
+      <w:r>
+        <w:t>is a required column</w:t>
+      </w:r>
+      <w:r>
+        <w:t>,</w:t>
+      </w:r>
+      <w:r>
+        <w:t xml:space="preserve"> so you must use </w:t>
       </w:r>
       <w:proofErr w:type="spellStart"/>
       <w:r>
@@ -2118,6 +2111,7 @@
         <w:pStyle w:val="Heading1"/>
       </w:pPr>
       <w:r>
+        <w:lastRenderedPageBreak/>
         <w:t>When To Use Each File</w:t>
       </w:r>
     </w:p>
@@ -3276,6 +3270,7 @@
   <w:style w:type="character" w:default="1" w:styleId="DefaultParagraphFont">
     <w:name w:val="Default Paragraph Font"/>
     <w:uiPriority w:val="1"/>
+    <w:semiHidden/>
     <w:unhideWhenUsed/>
   </w:style>
   <w:style w:type="table" w:default="1" w:styleId="TableNormal">

</xml_diff>